<commit_message>
Added bugs and features document
</commit_message>
<xml_diff>
--- a/Bugs and Features.docx
+++ b/Bugs and Features.docx
@@ -146,15 +146,7 @@
           <w:szCs w:val="44"/>
           <w:u w:val="single"/>
         </w:rPr>
-        <w:t>Extra Features</w:t>
-      </w:r>
-      <w:r>
-        <w:rPr>
-          <w:sz w:val="44"/>
-          <w:szCs w:val="44"/>
-          <w:u w:val="single"/>
-        </w:rPr>
-        <w:t>:</w:t>
+        <w:t>Extra Features:</w:t>
       </w:r>
     </w:p>
     <w:p>
@@ -174,7 +166,21 @@
           <w:sz w:val="28"/>
           <w:szCs w:val="28"/>
         </w:rPr>
-        <w:t>There is a pretend loading loop which runs when picking finalists and the winner.</w:t>
+        <w:t>There is a pretend loading loop which runs when picking finalists and the winner</w:t>
+      </w:r>
+      <w:r>
+        <w:rPr>
+          <w:sz w:val="28"/>
+          <w:szCs w:val="28"/>
+        </w:rPr>
+        <w:t xml:space="preserve"> for aesthetics</w:t>
+      </w:r>
+      <w:r>
+        <w:rPr>
+          <w:sz w:val="28"/>
+          <w:szCs w:val="28"/>
+        </w:rPr>
+        <w:t>.</w:t>
       </w:r>
     </w:p>
     <w:p>
@@ -189,6 +195,83 @@
           <w:szCs w:val="28"/>
         </w:rPr>
       </w:pPr>
+      <w:r>
+        <w:rPr>
+          <w:sz w:val="28"/>
+          <w:szCs w:val="28"/>
+        </w:rPr>
+        <w:t>There is a check if the wheelOfFortune</w:t>
+      </w:r>
+      <w:r>
+        <w:rPr>
+          <w:sz w:val="28"/>
+          <w:szCs w:val="28"/>
+        </w:rPr>
+        <w:t>.txt</w:t>
+      </w:r>
+      <w:r>
+        <w:rPr>
+          <w:sz w:val="28"/>
+          <w:szCs w:val="28"/>
+        </w:rPr>
+        <w:t xml:space="preserve"> text file exists and if it doesn’t it warns the user.</w:t>
+      </w:r>
+    </w:p>
+    <w:p>
+      <w:pPr>
+        <w:pStyle w:val="ListParagraph"/>
+        <w:numPr>
+          <w:ilvl w:val="0"/>
+          <w:numId w:val="3"/>
+        </w:numPr>
+        <w:rPr>
+          <w:sz w:val="28"/>
+          <w:szCs w:val="28"/>
+        </w:rPr>
+      </w:pPr>
+      <w:r>
+        <w:rPr>
+          <w:sz w:val="28"/>
+          <w:szCs w:val="28"/>
+        </w:rPr>
+        <w:t>There is an option to check the current podium in the main menu, so you don’t have to finish the whole game to view it.</w:t>
+      </w:r>
+    </w:p>
+    <w:p>
+      <w:pPr>
+        <w:pStyle w:val="ListParagraph"/>
+        <w:numPr>
+          <w:ilvl w:val="0"/>
+          <w:numId w:val="3"/>
+        </w:numPr>
+        <w:rPr>
+          <w:sz w:val="28"/>
+          <w:szCs w:val="28"/>
+        </w:rPr>
+      </w:pPr>
+      <w:r>
+        <w:rPr>
+          <w:sz w:val="28"/>
+          <w:szCs w:val="28"/>
+        </w:rPr>
+        <w:t xml:space="preserve">It will display the already guessed letters to the </w:t>
+      </w:r>
+      <w:proofErr w:type="gramStart"/>
+      <w:r>
+        <w:rPr>
+          <w:sz w:val="28"/>
+          <w:szCs w:val="28"/>
+        </w:rPr>
+        <w:t>screen</w:t>
+      </w:r>
+      <w:proofErr w:type="gramEnd"/>
+      <w:r>
+        <w:rPr>
+          <w:sz w:val="28"/>
+          <w:szCs w:val="28"/>
+        </w:rPr>
+        <w:t xml:space="preserve"> so you don’t have to manually check by it saying you’ve done it already.</w:t>
+      </w:r>
     </w:p>
     <w:sectPr>
       <w:pgSz w:w="11906" w:h="16838"/>

</xml_diff>